<commit_message>
kartListesi getter - setter
</commit_message>
<xml_diff>
--- a/Dökümantasyon/Detaylar.docx
+++ b/Dökümantasyon/Detaylar.docx
@@ -571,43 +571,13 @@
         <w:rPr>
           <w:color w:val="000000" w:themeColor="text1"/>
         </w:rPr>
-        <w:t>ana</w:t>
-      </w:r>
-      <w:r>
-        <w:rPr>
-          <w:color w:val="000000" w:themeColor="text1"/>
-        </w:rPr>
-        <w:t>M</w:t>
-      </w:r>
-      <w:r>
-        <w:rPr>
-          <w:color w:val="000000" w:themeColor="text1"/>
-        </w:rPr>
-        <w:t>e</w:t>
-      </w:r>
-      <w:r>
-        <w:rPr>
-          <w:color w:val="000000" w:themeColor="text1"/>
-        </w:rPr>
-        <w:t>n</w:t>
-      </w:r>
-      <w:r>
-        <w:rPr>
-          <w:color w:val="000000" w:themeColor="text1"/>
-        </w:rPr>
-        <w:t>u</w:t>
-      </w:r>
-      <w:r>
-        <w:rPr>
-          <w:color w:val="000000" w:themeColor="text1"/>
-        </w:rPr>
-        <w:t xml:space="preserve"> </w:t>
-      </w:r>
-      <w:r>
-        <w:rPr>
-          <w:color w:val="000000" w:themeColor="text1"/>
-        </w:rPr>
-        <w:t>(tıkla)</w:t>
+        <w:t>anaMenu</w:t>
+      </w:r>
+      <w:r>
+        <w:rPr>
+          <w:color w:val="000000" w:themeColor="text1"/>
+        </w:rPr>
+        <w:t xml:space="preserve"> (tıkla)</w:t>
       </w:r>
     </w:p>
     <w:p>
@@ -882,8 +852,512 @@
         </w:rPr>
         <w:t>Sonrasında ekranda ana menüyü görmüş oluruz.</w:t>
       </w:r>
+    </w:p>
+    <w:p>
+      <w:pPr>
+        <w:tabs>
+          <w:tab w:val="left" w:pos="680"/>
+        </w:tabs>
+        <w:rPr>
+          <w:color w:val="000000" w:themeColor="text1"/>
+        </w:rPr>
+      </w:pPr>
+    </w:p>
+    <w:p>
+      <w:pPr>
+        <w:tabs>
+          <w:tab w:val="left" w:pos="680"/>
+        </w:tabs>
+        <w:rPr>
+          <w:rStyle w:val="HafifBavuru"/>
+        </w:rPr>
+      </w:pPr>
+      <w:r>
+        <w:rPr>
+          <w:rStyle w:val="HafifBavuru"/>
+        </w:rPr>
+        <w:t>Butonlar</w:t>
+      </w:r>
+    </w:p>
+    <w:p>
+      <w:pPr>
+        <w:tabs>
+          <w:tab w:val="left" w:pos="680"/>
+        </w:tabs>
+        <w:rPr>
+          <w:rStyle w:val="HafifBavuru"/>
+          <w:color w:val="000000" w:themeColor="text1"/>
+        </w:rPr>
+      </w:pPr>
+      <w:r>
+        <w:rPr>
+          <w:rStyle w:val="HafifBavuru"/>
+          <w:color w:val="000000" w:themeColor="text1"/>
+        </w:rPr>
+        <w:t xml:space="preserve">Ana menüdeki çıkış butonuna </w:t>
+      </w:r>
+      <w:r>
+        <w:rPr>
+          <w:rStyle w:val="HafifBavuru"/>
+          <w:color w:val="000000" w:themeColor="text1"/>
+        </w:rPr>
+        <w:t xml:space="preserve">tıklandığında </w:t>
+      </w:r>
+      <w:r>
+        <w:rPr>
+          <w:rStyle w:val="HafifBavuru"/>
+          <w:color w:val="000000" w:themeColor="text1"/>
+        </w:rPr>
+        <w:t>aşağıdaki kodlar çalışır</w:t>
+      </w:r>
+    </w:p>
+    <w:p>
+      <w:pPr>
+        <w:tabs>
+          <w:tab w:val="center" w:pos="1131"/>
+        </w:tabs>
+        <w:rPr>
+          <w:rStyle w:val="HafifBavuru"/>
+          <w:color w:val="000000" w:themeColor="text1"/>
+        </w:rPr>
+      </w:pPr>
+      <w:r>
+        <w:rPr>
+          <w:b/>
+          <w:bCs/>
+          <w:noProof/>
+          <w:color w:val="000000" w:themeColor="text1"/>
+          <w:lang w:eastAsia="tr-TR"/>
+        </w:rPr>
+        <w:drawing>
+          <wp:anchor distT="0" distB="0" distL="114300" distR="114300" simplePos="0" relativeHeight="251665408" behindDoc="0" locked="0" layoutInCell="1" allowOverlap="1">
+            <wp:simplePos x="899770" y="7271309"/>
+            <wp:positionH relativeFrom="column">
+              <wp:align>left</wp:align>
+            </wp:positionH>
+            <wp:positionV relativeFrom="paragraph">
+              <wp:align>top</wp:align>
+            </wp:positionV>
+            <wp:extent cx="4210638" cy="1066949"/>
+            <wp:effectExtent l="0" t="0" r="0" b="0"/>
+            <wp:wrapSquare wrapText="bothSides"/>
+            <wp:docPr id="2" name="Resim 2"/>
+            <wp:cNvGraphicFramePr>
+              <a:graphicFrameLocks xmlns:a="http://schemas.openxmlformats.org/drawingml/2006/main" noChangeAspect="1"/>
+            </wp:cNvGraphicFramePr>
+            <a:graphic xmlns:a="http://schemas.openxmlformats.org/drawingml/2006/main">
+              <a:graphicData uri="http://schemas.openxmlformats.org/drawingml/2006/picture">
+                <pic:pic xmlns:pic="http://schemas.openxmlformats.org/drawingml/2006/picture">
+                  <pic:nvPicPr>
+                    <pic:cNvPr id="2" name="anaMenu3.PNG"/>
+                    <pic:cNvPicPr/>
+                  </pic:nvPicPr>
+                  <pic:blipFill>
+                    <a:blip r:embed="rId13">
+                      <a:extLst>
+                        <a:ext uri="{28A0092B-C50C-407E-A947-70E740481C1C}">
+                          <a14:useLocalDpi xmlns:a14="http://schemas.microsoft.com/office/drawing/2010/main" val="0"/>
+                        </a:ext>
+                      </a:extLst>
+                    </a:blip>
+                    <a:stretch>
+                      <a:fillRect/>
+                    </a:stretch>
+                  </pic:blipFill>
+                  <pic:spPr>
+                    <a:xfrm>
+                      <a:off x="0" y="0"/>
+                      <a:ext cx="4210638" cy="1066949"/>
+                    </a:xfrm>
+                    <a:prstGeom prst="rect">
+                      <a:avLst/>
+                    </a:prstGeom>
+                  </pic:spPr>
+                </pic:pic>
+              </a:graphicData>
+            </a:graphic>
+          </wp:anchor>
+        </w:drawing>
+      </w:r>
+      <w:r>
+        <w:rPr>
+          <w:rStyle w:val="HafifBavuru"/>
+          <w:color w:val="000000" w:themeColor="text1"/>
+        </w:rPr>
+        <w:t>Dosya: anaMenu.cs</w:t>
+      </w:r>
+    </w:p>
+    <w:p>
+      <w:pPr>
+        <w:tabs>
+          <w:tab w:val="center" w:pos="1131"/>
+        </w:tabs>
+        <w:rPr>
+          <w:rStyle w:val="HafifBavuru"/>
+          <w:color w:val="000000" w:themeColor="text1"/>
+        </w:rPr>
+      </w:pPr>
+      <w:r>
+        <w:rPr>
+          <w:rStyle w:val="HafifBavuru"/>
+          <w:color w:val="000000" w:themeColor="text1"/>
+        </w:rPr>
+        <w:t>Tür: UserControl</w:t>
+      </w:r>
+    </w:p>
+    <w:p>
+      <w:pPr>
+        <w:tabs>
+          <w:tab w:val="left" w:pos="680"/>
+        </w:tabs>
+        <w:rPr>
+          <w:rStyle w:val="HafifBavuru"/>
+          <w:color w:val="000000" w:themeColor="text1"/>
+        </w:rPr>
+      </w:pPr>
+      <w:r>
+        <w:rPr>
+          <w:rStyle w:val="HafifBavuru"/>
+          <w:color w:val="000000" w:themeColor="text1"/>
+        </w:rPr>
+        <w:br w:type="textWrapping" w:clear="all"/>
+        <w:t>Altı çizili kod satırına girildiğinde uygulamadan çıkış yapar.</w:t>
+      </w:r>
+    </w:p>
+    <w:p>
+      <w:pPr>
+        <w:tabs>
+          <w:tab w:val="left" w:pos="680"/>
+        </w:tabs>
+        <w:rPr>
+          <w:rStyle w:val="HafifBavuru"/>
+          <w:color w:val="000000" w:themeColor="text1"/>
+        </w:rPr>
+      </w:pPr>
+    </w:p>
+    <w:p>
+      <w:pPr>
+        <w:tabs>
+          <w:tab w:val="left" w:pos="680"/>
+        </w:tabs>
+        <w:rPr>
+          <w:rStyle w:val="HafifBavuru"/>
+          <w:color w:val="000000" w:themeColor="text1"/>
+        </w:rPr>
+      </w:pPr>
+    </w:p>
+    <w:p>
+      <w:pPr>
+        <w:tabs>
+          <w:tab w:val="left" w:pos="680"/>
+        </w:tabs>
+        <w:rPr>
+          <w:rStyle w:val="HafifBavuru"/>
+          <w:color w:val="000000" w:themeColor="text1"/>
+        </w:rPr>
+      </w:pPr>
+    </w:p>
+    <w:p>
+      <w:pPr>
+        <w:tabs>
+          <w:tab w:val="left" w:pos="680"/>
+        </w:tabs>
+        <w:rPr>
+          <w:rStyle w:val="HafifBavuru"/>
+          <w:color w:val="000000" w:themeColor="text1"/>
+        </w:rPr>
+      </w:pPr>
+    </w:p>
+    <w:p>
+      <w:pPr>
+        <w:tabs>
+          <w:tab w:val="left" w:pos="680"/>
+        </w:tabs>
+        <w:rPr>
+          <w:rStyle w:val="HafifBavuru"/>
+          <w:color w:val="000000" w:themeColor="text1"/>
+        </w:rPr>
+      </w:pPr>
+      <w:r>
+        <w:rPr>
+          <w:rStyle w:val="HafifBavuru"/>
+          <w:color w:val="000000" w:themeColor="text1"/>
+        </w:rPr>
+        <w:lastRenderedPageBreak/>
+        <w:t>Ana menüdeki oyunu başlat butonuna tıklandığında aşağıdaki kodlar çalışır</w:t>
+      </w:r>
+    </w:p>
+    <w:p>
+      <w:pPr>
+        <w:tabs>
+          <w:tab w:val="center" w:pos="688"/>
+        </w:tabs>
+        <w:rPr>
+          <w:rStyle w:val="HafifBavuru"/>
+          <w:color w:val="000000" w:themeColor="text1"/>
+        </w:rPr>
+      </w:pPr>
+      <w:r>
+        <w:rPr>
+          <w:b/>
+          <w:bCs/>
+          <w:noProof/>
+          <w:color w:val="000000" w:themeColor="text1"/>
+          <w:lang w:eastAsia="tr-TR"/>
+        </w:rPr>
+        <w:drawing>
+          <wp:anchor distT="0" distB="0" distL="114300" distR="114300" simplePos="0" relativeHeight="251666432" behindDoc="0" locked="0" layoutInCell="1" allowOverlap="1" wp14:anchorId="7D2A7DA2" wp14:editId="6222A9C2">
+            <wp:simplePos x="899770" y="1199693"/>
+            <wp:positionH relativeFrom="column">
+              <wp:align>left</wp:align>
+            </wp:positionH>
+            <wp:positionV relativeFrom="paragraph">
+              <wp:align>top</wp:align>
+            </wp:positionV>
+            <wp:extent cx="4772691" cy="885949"/>
+            <wp:effectExtent l="0" t="0" r="0" b="9525"/>
+            <wp:wrapSquare wrapText="bothSides"/>
+            <wp:docPr id="3" name="Resim 3"/>
+            <wp:cNvGraphicFramePr>
+              <a:graphicFrameLocks xmlns:a="http://schemas.openxmlformats.org/drawingml/2006/main" noChangeAspect="1"/>
+            </wp:cNvGraphicFramePr>
+            <a:graphic xmlns:a="http://schemas.openxmlformats.org/drawingml/2006/main">
+              <a:graphicData uri="http://schemas.openxmlformats.org/drawingml/2006/picture">
+                <pic:pic xmlns:pic="http://schemas.openxmlformats.org/drawingml/2006/picture">
+                  <pic:nvPicPr>
+                    <pic:cNvPr id="3" name="anaMenu4.PNG"/>
+                    <pic:cNvPicPr/>
+                  </pic:nvPicPr>
+                  <pic:blipFill>
+                    <a:blip r:embed="rId14">
+                      <a:extLst>
+                        <a:ext uri="{28A0092B-C50C-407E-A947-70E740481C1C}">
+                          <a14:useLocalDpi xmlns:a14="http://schemas.microsoft.com/office/drawing/2010/main" val="0"/>
+                        </a:ext>
+                      </a:extLst>
+                    </a:blip>
+                    <a:stretch>
+                      <a:fillRect/>
+                    </a:stretch>
+                  </pic:blipFill>
+                  <pic:spPr>
+                    <a:xfrm>
+                      <a:off x="0" y="0"/>
+                      <a:ext cx="4772691" cy="885949"/>
+                    </a:xfrm>
+                    <a:prstGeom prst="rect">
+                      <a:avLst/>
+                    </a:prstGeom>
+                  </pic:spPr>
+                </pic:pic>
+              </a:graphicData>
+            </a:graphic>
+          </wp:anchor>
+        </w:drawing>
+      </w:r>
+      <w:r>
+        <w:rPr>
+          <w:rStyle w:val="HafifBavuru"/>
+          <w:color w:val="000000" w:themeColor="text1"/>
+        </w:rPr>
+        <w:t>Dosya: anaMenu.cs</w:t>
+      </w:r>
+    </w:p>
+    <w:p>
+      <w:pPr>
+        <w:tabs>
+          <w:tab w:val="center" w:pos="688"/>
+        </w:tabs>
+        <w:rPr>
+          <w:rStyle w:val="HafifBavuru"/>
+          <w:color w:val="000000" w:themeColor="text1"/>
+        </w:rPr>
+      </w:pPr>
+      <w:r>
+        <w:rPr>
+          <w:rStyle w:val="HafifBavuru"/>
+          <w:color w:val="000000" w:themeColor="text1"/>
+        </w:rPr>
+        <w:t>Tür: UserControl</w:t>
+      </w:r>
+    </w:p>
+    <w:p>
+      <w:pPr>
+        <w:tabs>
+          <w:tab w:val="center" w:pos="688"/>
+        </w:tabs>
+        <w:rPr>
+          <w:rStyle w:val="HafifBavuru"/>
+          <w:color w:val="000000" w:themeColor="text1"/>
+        </w:rPr>
+      </w:pPr>
+      <w:r>
+        <w:rPr>
+          <w:rStyle w:val="HafifBavuru"/>
+          <w:color w:val="000000" w:themeColor="text1"/>
+        </w:rPr>
+        <w:t>Altı çizili kod satırına gelindiğinde aşağıdaki kodlar çalışır</w:t>
+      </w:r>
+    </w:p>
+    <w:p>
+      <w:pPr>
+        <w:tabs>
+          <w:tab w:val="center" w:pos="688"/>
+        </w:tabs>
+        <w:rPr>
+          <w:rStyle w:val="HafifBavuru"/>
+          <w:color w:val="000000" w:themeColor="text1"/>
+        </w:rPr>
+      </w:pPr>
+    </w:p>
+    <w:p>
+      <w:pPr>
+        <w:tabs>
+          <w:tab w:val="center" w:pos="688"/>
+        </w:tabs>
+        <w:rPr>
+          <w:rStyle w:val="HafifBavuru"/>
+          <w:color w:val="000000" w:themeColor="text1"/>
+        </w:rPr>
+      </w:pPr>
+      <w:r>
+        <w:rPr>
+          <w:rStyle w:val="HafifBavuru"/>
+          <w:color w:val="000000" w:themeColor="text1"/>
+        </w:rPr>
+        <w:t>Dosya: anaMenu.cs</w:t>
+      </w:r>
+    </w:p>
+    <w:p>
+      <w:pPr>
+        <w:tabs>
+          <w:tab w:val="center" w:pos="688"/>
+        </w:tabs>
+        <w:rPr>
+          <w:rStyle w:val="HafifBavuru"/>
+          <w:color w:val="000000" w:themeColor="text1"/>
+        </w:rPr>
+      </w:pPr>
+      <w:r>
+        <w:rPr>
+          <w:rStyle w:val="HafifBavuru"/>
+          <w:color w:val="000000" w:themeColor="text1"/>
+        </w:rPr>
+        <w:t>Method: oyunEkraniniGetir()</w:t>
+      </w:r>
+    </w:p>
+    <w:p>
+      <w:pPr>
+        <w:tabs>
+          <w:tab w:val="center" w:pos="688"/>
+        </w:tabs>
+        <w:rPr>
+          <w:rStyle w:val="HafifBavuru"/>
+          <w:color w:val="000000" w:themeColor="text1"/>
+        </w:rPr>
+      </w:pPr>
+      <w:r>
+        <w:rPr>
+          <w:b/>
+          <w:bCs/>
+          <w:noProof/>
+          <w:color w:val="000000" w:themeColor="text1"/>
+          <w:lang w:eastAsia="tr-TR"/>
+        </w:rPr>
+        <w:drawing>
+          <wp:anchor distT="0" distB="0" distL="114300" distR="114300" simplePos="0" relativeHeight="251667456" behindDoc="0" locked="0" layoutInCell="1" allowOverlap="1">
+            <wp:simplePos x="899770" y="2721254"/>
+            <wp:positionH relativeFrom="column">
+              <wp:align>left</wp:align>
+            </wp:positionH>
+            <wp:positionV relativeFrom="paragraph">
+              <wp:align>top</wp:align>
+            </wp:positionV>
+            <wp:extent cx="5039428" cy="2267266"/>
+            <wp:effectExtent l="0" t="0" r="8890" b="0"/>
+            <wp:wrapSquare wrapText="bothSides"/>
+            <wp:docPr id="4" name="Resim 4"/>
+            <wp:cNvGraphicFramePr>
+              <a:graphicFrameLocks xmlns:a="http://schemas.openxmlformats.org/drawingml/2006/main" noChangeAspect="1"/>
+            </wp:cNvGraphicFramePr>
+            <a:graphic xmlns:a="http://schemas.openxmlformats.org/drawingml/2006/main">
+              <a:graphicData uri="http://schemas.openxmlformats.org/drawingml/2006/picture">
+                <pic:pic xmlns:pic="http://schemas.openxmlformats.org/drawingml/2006/picture">
+                  <pic:nvPicPr>
+                    <pic:cNvPr id="4" name="anaMenu5.PNG"/>
+                    <pic:cNvPicPr/>
+                  </pic:nvPicPr>
+                  <pic:blipFill>
+                    <a:blip r:embed="rId15">
+                      <a:extLst>
+                        <a:ext uri="{28A0092B-C50C-407E-A947-70E740481C1C}">
+                          <a14:useLocalDpi xmlns:a14="http://schemas.microsoft.com/office/drawing/2010/main" val="0"/>
+                        </a:ext>
+                      </a:extLst>
+                    </a:blip>
+                    <a:stretch>
+                      <a:fillRect/>
+                    </a:stretch>
+                  </pic:blipFill>
+                  <pic:spPr>
+                    <a:xfrm>
+                      <a:off x="0" y="0"/>
+                      <a:ext cx="5039428" cy="2267266"/>
+                    </a:xfrm>
+                    <a:prstGeom prst="rect">
+                      <a:avLst/>
+                    </a:prstGeom>
+                  </pic:spPr>
+                </pic:pic>
+              </a:graphicData>
+            </a:graphic>
+          </wp:anchor>
+        </w:drawing>
+      </w:r>
+      <w:r>
+        <w:rPr>
+          <w:rStyle w:val="HafifBavuru"/>
+          <w:color w:val="000000" w:themeColor="text1"/>
+        </w:rPr>
+        <w:br w:type="textWrapping" w:clear="all"/>
+      </w:r>
+      <w:r>
+        <w:rPr>
+          <w:rStyle w:val="HafifBavuru"/>
+          <w:color w:val="000000" w:themeColor="text1"/>
+        </w:rPr>
+        <w:t xml:space="preserve">Eğer </w:t>
+      </w:r>
+      <w:r>
+        <w:rPr>
+          <w:rStyle w:val="HafifBavuru"/>
+          <w:color w:val="0070C0"/>
+        </w:rPr>
+        <w:t>_anaoyun</w:t>
+      </w:r>
+      <w:r>
+        <w:rPr>
+          <w:rStyle w:val="HafifBavuru"/>
+          <w:color w:val="000000" w:themeColor="text1"/>
+        </w:rPr>
+        <w:t xml:space="preserve"> değişkenimiz set edilmemişse bu if bloğu çalışır. Eğer kullanıcı ve bilgisayar bilgileri verilmişse altı mavi çizili kod satırına girilir ve şu kodlar çalışır =&gt; anaOyun (tıkla</w:t>
+      </w:r>
       <w:bookmarkStart w:id="0" w:name="_GoBack"/>
       <w:bookmarkEnd w:id="0"/>
+      <w:r>
+        <w:rPr>
+          <w:rStyle w:val="HafifBavuru"/>
+          <w:color w:val="000000" w:themeColor="text1"/>
+        </w:rPr>
+        <w:t>)</w:t>
+      </w:r>
+      <w:r>
+        <w:rPr>
+          <w:rStyle w:val="HafifBavuru"/>
+          <w:color w:val="000000" w:themeColor="text1"/>
+        </w:rPr>
+        <w:br w:type="textWrapping" w:clear="all"/>
+      </w:r>
     </w:p>
     <w:p>
       <w:pPr>
@@ -928,7 +1402,7 @@
                     <pic:cNvPicPr/>
                   </pic:nvPicPr>
                   <pic:blipFill>
-                    <a:blip r:embed="rId13">
+                    <a:blip r:embed="rId16">
                       <a:extLst>
                         <a:ext uri="{28A0092B-C50C-407E-A947-70E740481C1C}">
                           <a14:useLocalDpi xmlns:a14="http://schemas.microsoft.com/office/drawing/2010/main" val="0"/>
@@ -958,13 +1432,7 @@
         <w:rPr>
           <w:color w:val="000000" w:themeColor="text1"/>
         </w:rPr>
-        <w:t xml:space="preserve"> </w:t>
-      </w:r>
-      <w:r>
-        <w:rPr>
-          <w:color w:val="000000" w:themeColor="text1"/>
-        </w:rPr>
-        <w:t>Dosya: anaMenu.cs</w:t>
+        <w:t xml:space="preserve"> Dosya: anaMenu.cs</w:t>
       </w:r>
       <w:r>
         <w:rPr>
@@ -1052,7 +1520,7 @@
                     <pic:cNvPicPr/>
                   </pic:nvPicPr>
                   <pic:blipFill>
-                    <a:blip r:embed="rId14">
+                    <a:blip r:embed="rId17">
                       <a:extLst>
                         <a:ext uri="{28A0092B-C50C-407E-A947-70E740481C1C}">
                           <a14:useLocalDpi xmlns:a14="http://schemas.microsoft.com/office/drawing/2010/main" val="0"/>
@@ -1095,7 +1563,6 @@
         <w:rPr>
           <w:color w:val="000000" w:themeColor="text1"/>
         </w:rPr>
-        <w:lastRenderedPageBreak/>
         <w:t>Tür: Static Class</w:t>
       </w:r>
       <w:r>

</xml_diff>